<commit_message>
Per Prof Price, added issues/wishlist to end of TDD.
</commit_message>
<xml_diff>
--- a/JetSetHololensTDD.docx
+++ b/JetSetHololensTDD.docx
@@ -1,6 +1,6 @@
 
 <file path=word/document.xml><?xml version="1.0" encoding="utf-8"?>
-<w:document xmlns:wpc="http://schemas.microsoft.com/office/word/2010/wordprocessingCanvas" xmlns:cx="http://schemas.microsoft.com/office/drawing/2014/chartex" xmlns:cx1="http://schemas.microsoft.com/office/drawing/2015/9/8/chartex" xmlns:cx2="http://schemas.microsoft.com/office/drawing/2015/10/21/chartex" xmlns:cx3="http://schemas.microsoft.com/office/drawing/2016/5/9/chartex" xmlns:cx4="http://schemas.microsoft.com/office/drawing/2016/5/10/chartex" xmlns:cx5="http://schemas.microsoft.com/office/drawing/2016/5/11/chartex" xmlns:cx6="http://schemas.microsoft.com/office/drawing/2016/5/12/chartex" xmlns:cx7="http://schemas.microsoft.com/office/drawing/2016/5/13/chartex" xmlns:cx8="http://schemas.microsoft.com/office/drawing/2016/5/14/chartex" xmlns:mc="http://schemas.openxmlformats.org/markup-compatibility/2006" xmlns:o="urn:schemas-microsoft-com:office:office" xmlns:r="http://schemas.openxmlformats.org/officeDocument/2006/relationships" xmlns:m="http://schemas.openxmlformats.org/officeDocument/2006/math" xmlns:v="urn:schemas-microsoft-com:vml" xmlns:wp14="http://schemas.microsoft.com/office/word/2010/wordprocessingDrawing" xmlns:wp="http://schemas.openxmlformats.org/drawingml/2006/wordprocessingDrawing" xmlns:w10="urn:schemas-microsoft-com:office:word" xmlns:w="http://schemas.openxmlformats.org/wordprocessingml/2006/main" xmlns:w14="http://schemas.microsoft.com/office/word/2010/wordml" xmlns:w15="http://schemas.microsoft.com/office/word/2012/wordml" xmlns:w16se="http://schemas.microsoft.com/office/word/2015/wordml/symex" xmlns:wpg="http://schemas.microsoft.com/office/word/2010/wordprocessingGroup" xmlns:wpi="http://schemas.microsoft.com/office/word/2010/wordprocessingInk" xmlns:wne="http://schemas.microsoft.com/office/word/2006/wordml" xmlns:wps="http://schemas.microsoft.com/office/word/2010/wordprocessingShape" mc:Ignorable="w14 w15 w16se wp14">
+<w:document xmlns:ve="http://schemas.openxmlformats.org/markup-compatibility/2006" xmlns:o="urn:schemas-microsoft-com:office:office" xmlns:r="http://schemas.openxmlformats.org/officeDocument/2006/relationships" xmlns:m="http://schemas.openxmlformats.org/officeDocument/2006/math" xmlns:v="urn:schemas-microsoft-com:vml" xmlns:wp="http://schemas.openxmlformats.org/drawingml/2006/wordprocessingDrawing" xmlns:w10="urn:schemas-microsoft-com:office:word" xmlns:w="http://schemas.openxmlformats.org/wordprocessingml/2006/main" xmlns:wne="http://schemas.microsoft.com/office/word/2006/wordml">
   <w:body>
     <w:p>
       <w:pPr>
@@ -76,7 +76,7 @@
                     <a:blip r:embed="rId6">
                       <a:extLst>
                         <a:ext uri="{28A0092B-C50C-407E-A947-70E740481C1C}">
-                          <a14:useLocalDpi xmlns:a14="http://schemas.microsoft.com/office/drawing/2010/main" val="0"/>
+                          <a14:useLocalDpi xmlns:a14="http://schemas.microsoft.com/office/drawing/2010/main" xmlns:wps="http://schemas.microsoft.com/office/word/2010/wordprocessingShape" xmlns:wpi="http://schemas.microsoft.com/office/word/2010/wordprocessingInk" xmlns:wpg="http://schemas.microsoft.com/office/word/2010/wordprocessingGroup" xmlns:w16se="http://schemas.microsoft.com/office/word/2015/wordml/symex" xmlns:w15="http://schemas.microsoft.com/office/word/2012/wordml" xmlns:w14="http://schemas.microsoft.com/office/word/2010/wordml" xmlns:w="http://schemas.openxmlformats.org/wordprocessingml/2006/main" xmlns:w10="urn:schemas-microsoft-com:office:word" xmlns:wp14="http://schemas.microsoft.com/office/word/2010/wordprocessingDrawing" xmlns:v="urn:schemas-microsoft-com:vml" xmlns:o="urn:schemas-microsoft-com:office:office" xmlns:mc="http://schemas.openxmlformats.org/markup-compatibility/2006" xmlns:cx8="http://schemas.microsoft.com/office/drawing/2016/5/14/chartex" xmlns:cx7="http://schemas.microsoft.com/office/drawing/2016/5/13/chartex" xmlns:cx6="http://schemas.microsoft.com/office/drawing/2016/5/12/chartex" xmlns:cx5="http://schemas.microsoft.com/office/drawing/2016/5/11/chartex" xmlns:cx4="http://schemas.microsoft.com/office/drawing/2016/5/10/chartex" xmlns:cx3="http://schemas.microsoft.com/office/drawing/2016/5/9/chartex" xmlns:cx2="http://schemas.microsoft.com/office/drawing/2015/10/21/chartex" xmlns:cx1="http://schemas.microsoft.com/office/drawing/2015/9/8/chartex" xmlns:cx="http://schemas.microsoft.com/office/drawing/2014/chartex" xmlns:wpc="http://schemas.microsoft.com/office/word/2010/wordprocessingCanvas" xmlns="" val="0"/>
                         </a:ext>
                       </a:extLst>
                     </a:blip>
@@ -137,7 +137,7 @@
           <w:insideV w:val="single" w:sz="8" w:space="0" w:color="000000"/>
         </w:tblBorders>
         <w:tblLayout w:type="fixed"/>
-        <w:tblLook w:val="0600" w:firstRow="0" w:lastRow="0" w:firstColumn="0" w:lastColumn="0" w:noHBand="1" w:noVBand="1"/>
+        <w:tblLook w:val="0600"/>
       </w:tblPr>
       <w:tblGrid>
         <w:gridCol w:w="6390"/>
@@ -296,14 +296,6 @@
               <w:spacing w:line="240" w:lineRule="auto"/>
               <w:ind w:left="180" w:right="180"/>
             </w:pPr>
-            <w:r>
-              <w:rPr>
-                <w:color w:val="222222"/>
-                <w:sz w:val="20"/>
-                <w:szCs w:val="20"/>
-              </w:rPr>
-              <w:t xml:space="preserve">  </w:t>
-            </w:r>
             <w:hyperlink r:id="rId13">
               <w:r>
                 <w:rPr>
@@ -329,14 +321,6 @@
               <w:spacing w:line="240" w:lineRule="auto"/>
               <w:ind w:left="180" w:right="180"/>
             </w:pPr>
-            <w:r>
-              <w:rPr>
-                <w:color w:val="222222"/>
-                <w:sz w:val="20"/>
-                <w:szCs w:val="20"/>
-              </w:rPr>
-              <w:t xml:space="preserve">  </w:t>
-            </w:r>
             <w:hyperlink r:id="rId14">
               <w:r>
                 <w:rPr>
@@ -387,14 +371,6 @@
               <w:spacing w:line="240" w:lineRule="auto"/>
               <w:ind w:left="180" w:right="180"/>
             </w:pPr>
-            <w:r>
-              <w:rPr>
-                <w:color w:val="222222"/>
-                <w:sz w:val="20"/>
-                <w:szCs w:val="20"/>
-              </w:rPr>
-              <w:t xml:space="preserve">  </w:t>
-            </w:r>
             <w:hyperlink r:id="rId16">
               <w:r>
                 <w:rPr>
@@ -420,14 +396,6 @@
               <w:spacing w:line="240" w:lineRule="auto"/>
               <w:ind w:left="180" w:right="180"/>
             </w:pPr>
-            <w:r>
-              <w:rPr>
-                <w:color w:val="222222"/>
-                <w:sz w:val="20"/>
-                <w:szCs w:val="20"/>
-              </w:rPr>
-              <w:t xml:space="preserve">  </w:t>
-            </w:r>
             <w:hyperlink r:id="rId17">
               <w:r>
                 <w:rPr>
@@ -445,14 +413,6 @@
               <w:spacing w:line="240" w:lineRule="auto"/>
               <w:ind w:left="180" w:right="180"/>
             </w:pPr>
-            <w:r>
-              <w:rPr>
-                <w:color w:val="222222"/>
-                <w:sz w:val="20"/>
-                <w:szCs w:val="20"/>
-              </w:rPr>
-              <w:t xml:space="preserve">  </w:t>
-            </w:r>
             <w:hyperlink r:id="rId18">
               <w:r>
                 <w:rPr>
@@ -511,14 +471,6 @@
               <w:spacing w:line="240" w:lineRule="auto"/>
               <w:ind w:left="180" w:right="180"/>
             </w:pPr>
-            <w:r>
-              <w:rPr>
-                <w:color w:val="222222"/>
-                <w:sz w:val="20"/>
-                <w:szCs w:val="20"/>
-              </w:rPr>
-              <w:t xml:space="preserve">  </w:t>
-            </w:r>
             <w:hyperlink r:id="rId20">
               <w:r>
                 <w:rPr>
@@ -566,14 +518,6 @@
                 <w:szCs w:val="20"/>
               </w:rPr>
             </w:pPr>
-            <w:r>
-              <w:rPr>
-                <w:color w:val="222222"/>
-                <w:sz w:val="20"/>
-                <w:szCs w:val="20"/>
-              </w:rPr>
-              <w:t xml:space="preserve">  </w:t>
-            </w:r>
             <w:hyperlink r:id="rId22">
               <w:r>
                 <w:rPr>
@@ -619,7 +563,7 @@
             <w:tblPr>
               <w:tblW w:w="0" w:type="auto"/>
               <w:tblLayout w:type="fixed"/>
-              <w:tblLook w:val="0600" w:firstRow="0" w:lastRow="0" w:firstColumn="0" w:lastColumn="0" w:noHBand="1" w:noVBand="1"/>
+              <w:tblLook w:val="0600"/>
             </w:tblPr>
             <w:tblGrid>
               <w:gridCol w:w="4313"/>
@@ -933,9 +877,6 @@
               </w:rPr>
               <w:t>Juan Roman</w:t>
             </w:r>
-            <w:r>
-              <w:t xml:space="preserve"> </w:t>
-            </w:r>
           </w:p>
           <w:p>
             <w:pPr>
@@ -1040,9 +981,6 @@
               </w:rPr>
               <w:t>Juan Roman</w:t>
             </w:r>
-            <w:r>
-              <w:t xml:space="preserve"> </w:t>
-            </w:r>
           </w:p>
           <w:p>
             <w:pPr>
@@ -1061,13 +999,6 @@
               </w:rPr>
               <w:t>SYSTEMS/IT COORDINATOR</w:t>
             </w:r>
-            <w:r>
-              <w:rPr>
-                <w:sz w:val="16"/>
-                <w:szCs w:val="16"/>
-              </w:rPr>
-              <w:t xml:space="preserve"> </w:t>
-            </w:r>
           </w:p>
           <w:p>
             <w:pPr>
@@ -1157,9 +1088,6 @@
                 <w:szCs w:val="16"/>
               </w:rPr>
               <w:t>Juan Roman</w:t>
-            </w:r>
-            <w:r>
-              <w:t xml:space="preserve"> </w:t>
             </w:r>
           </w:p>
           <w:p>
@@ -1330,9 +1258,6 @@
               </w:rPr>
               <w:t>Juan Roman</w:t>
             </w:r>
-            <w:r>
-              <w:t xml:space="preserve"> </w:t>
-            </w:r>
           </w:p>
           <w:p>
             <w:pPr>
@@ -1437,9 +1362,6 @@
               </w:rPr>
               <w:t>Juan Roman</w:t>
             </w:r>
-            <w:r>
-              <w:t xml:space="preserve"> </w:t>
-            </w:r>
           </w:p>
           <w:p>
             <w:pPr>
@@ -1564,7 +1486,6 @@
                 <w:szCs w:val="20"/>
               </w:rPr>
               <w:tab/>
-              <w:t xml:space="preserve"> </w:t>
             </w:r>
           </w:p>
         </w:tc>
@@ -1576,20 +1497,11 @@
         <w:contextualSpacing w:val="0"/>
       </w:pPr>
       <w:r>
+        <w:rPr>
+          <w:i/>
+        </w:rPr>
         <w:lastRenderedPageBreak/>
-        <w:t xml:space="preserve"> </w:t>
-      </w:r>
-      <w:r>
-        <w:rPr>
-          <w:i/>
-        </w:rPr>
         <w:t>Game Overview</w:t>
-      </w:r>
-      <w:r>
-        <w:rPr>
-          <w:i/>
-        </w:rPr>
-        <w:t xml:space="preserve"> </w:t>
       </w:r>
     </w:p>
     <w:p>
@@ -1641,13 +1553,6 @@
           <w:szCs w:val="20"/>
         </w:rPr>
         <w:t>HoloLens</w:t>
-      </w:r>
-      <w:r>
-        <w:rPr>
-          <w:sz w:val="20"/>
-          <w:szCs w:val="20"/>
-        </w:rPr>
-        <w:t xml:space="preserve">  </w:t>
       </w:r>
     </w:p>
     <w:p>
@@ -2089,9 +1994,6 @@
         <w:t>HoloLens</w:t>
       </w:r>
       <w:r>
-        <w:t xml:space="preserve"> </w:t>
-      </w:r>
-      <w:r>
         <w:t xml:space="preserve">is Unity because we can create a 3D game with ease, we can make highly-optimized and beautiful, and we can deploy it on almost PC machine. </w:t>
       </w:r>
       <w:r>
@@ -2326,7 +2228,7 @@
           <w:noProof/>
         </w:rPr>
         <w:drawing>
-          <wp:inline distT="0" distB="0" distL="0" distR="0" wp14:anchorId="6514FE8C" wp14:editId="717635AB">
+          <wp:inline distT="0" distB="0" distL="0" distR="0">
             <wp:extent cx="4159250" cy="2501900"/>
             <wp:effectExtent l="0" t="0" r="0" b="0"/>
             <wp:docPr id="2" name="Picture 2" descr="C:\Users\Calos\AppData\Local\Microsoft\Windows\INetCache\Content.Word\spray.png"/>
@@ -2346,7 +2248,7 @@
                     <a:blip r:embed="rId23">
                       <a:extLst>
                         <a:ext uri="{28A0092B-C50C-407E-A947-70E740481C1C}">
-                          <a14:useLocalDpi xmlns:a14="http://schemas.microsoft.com/office/drawing/2010/main" val="0"/>
+                          <a14:useLocalDpi xmlns:a14="http://schemas.microsoft.com/office/drawing/2010/main" xmlns:wps="http://schemas.microsoft.com/office/word/2010/wordprocessingShape" xmlns:wpi="http://schemas.microsoft.com/office/word/2010/wordprocessingInk" xmlns:wpg="http://schemas.microsoft.com/office/word/2010/wordprocessingGroup" xmlns:w16se="http://schemas.microsoft.com/office/word/2015/wordml/symex" xmlns:w15="http://schemas.microsoft.com/office/word/2012/wordml" xmlns:w14="http://schemas.microsoft.com/office/word/2010/wordml" xmlns:w="http://schemas.openxmlformats.org/wordprocessingml/2006/main" xmlns:w10="urn:schemas-microsoft-com:office:word" xmlns:wp14="http://schemas.microsoft.com/office/word/2010/wordprocessingDrawing" xmlns:v="urn:schemas-microsoft-com:vml" xmlns:o="urn:schemas-microsoft-com:office:office" xmlns:mc="http://schemas.openxmlformats.org/markup-compatibility/2006" xmlns:cx8="http://schemas.microsoft.com/office/drawing/2016/5/14/chartex" xmlns:cx7="http://schemas.microsoft.com/office/drawing/2016/5/13/chartex" xmlns:cx6="http://schemas.microsoft.com/office/drawing/2016/5/12/chartex" xmlns:cx5="http://schemas.microsoft.com/office/drawing/2016/5/11/chartex" xmlns:cx4="http://schemas.microsoft.com/office/drawing/2016/5/10/chartex" xmlns:cx3="http://schemas.microsoft.com/office/drawing/2016/5/9/chartex" xmlns:cx2="http://schemas.microsoft.com/office/drawing/2015/10/21/chartex" xmlns:cx1="http://schemas.microsoft.com/office/drawing/2015/9/8/chartex" xmlns:cx="http://schemas.microsoft.com/office/drawing/2014/chartex" xmlns:wpc="http://schemas.microsoft.com/office/word/2010/wordprocessingCanvas" xmlns="" val="0"/>
                         </a:ext>
                       </a:extLst>
                     </a:blip>
@@ -2462,6 +2364,237 @@
         <w:t xml:space="preserve"> there is the Placeable script which handles where the GameObject can be placed.</w:t>
       </w:r>
     </w:p>
+    <w:p/>
+    <w:p>
+      <w:pPr>
+        <w:rPr>
+          <w:sz w:val="40"/>
+          <w:szCs w:val="40"/>
+        </w:rPr>
+      </w:pPr>
+      <w:r>
+        <w:rPr>
+          <w:sz w:val="40"/>
+          <w:szCs w:val="40"/>
+        </w:rPr>
+        <w:t xml:space="preserve">UPDATED FOR ISSUES ENCOUNTERED </w:t>
+      </w:r>
+    </w:p>
+    <w:p>
+      <w:pPr>
+        <w:rPr>
+          <w:sz w:val="40"/>
+          <w:szCs w:val="40"/>
+        </w:rPr>
+      </w:pPr>
+      <w:r>
+        <w:rPr>
+          <w:sz w:val="40"/>
+          <w:szCs w:val="40"/>
+        </w:rPr>
+        <w:t>as requested by Professor Price</w:t>
+      </w:r>
+    </w:p>
+    <w:p>
+      <w:pPr>
+        <w:rPr>
+          <w:sz w:val="24"/>
+          <w:szCs w:val="24"/>
+        </w:rPr>
+      </w:pPr>
+      <w:r>
+        <w:rPr>
+          <w:sz w:val="24"/>
+          <w:szCs w:val="24"/>
+        </w:rPr>
+        <w:t>-Require constant access to HoloLens as a group with a Windows 10 machine to push changes, making incremental changes impossible.</w:t>
+      </w:r>
+    </w:p>
+    <w:p>
+      <w:pPr>
+        <w:rPr>
+          <w:sz w:val="24"/>
+          <w:szCs w:val="24"/>
+        </w:rPr>
+      </w:pPr>
+      <w:r>
+        <w:rPr>
+          <w:sz w:val="24"/>
+          <w:szCs w:val="24"/>
+        </w:rPr>
+        <w:t>-Visual Studio solution building and sending to HoloLens was a massive hindrance on development time.</w:t>
+      </w:r>
+    </w:p>
+    <w:p>
+      <w:pPr>
+        <w:rPr>
+          <w:sz w:val="24"/>
+          <w:szCs w:val="24"/>
+        </w:rPr>
+      </w:pPr>
+      <w:r>
+        <w:rPr>
+          <w:sz w:val="24"/>
+          <w:szCs w:val="24"/>
+        </w:rPr>
+        <w:t>-Combining HoloLens user input like Tap with Unity systems like disabling particle systems failed to work for our group.</w:t>
+      </w:r>
+    </w:p>
+    <w:p>
+      <w:pPr>
+        <w:rPr>
+          <w:sz w:val="24"/>
+          <w:szCs w:val="24"/>
+        </w:rPr>
+      </w:pPr>
+      <w:r>
+        <w:rPr>
+          <w:sz w:val="24"/>
+          <w:szCs w:val="24"/>
+        </w:rPr>
+        <w:t>-"Room" scanning made gameplay and demonstration awkward.</w:t>
+      </w:r>
+      <w:r>
+        <w:rPr>
+          <w:sz w:val="24"/>
+          <w:szCs w:val="24"/>
+        </w:rPr>
+        <w:t xml:space="preserve"> </w:t>
+      </w:r>
+      <w:r>
+        <w:rPr>
+          <w:b/>
+          <w:sz w:val="24"/>
+          <w:szCs w:val="24"/>
+        </w:rPr>
+        <w:t>Holograms 230 Microsoft tutorial was a great starting point</w:t>
+      </w:r>
+      <w:r>
+        <w:rPr>
+          <w:sz w:val="24"/>
+          <w:szCs w:val="24"/>
+        </w:rPr>
+        <w:t xml:space="preserve"> for terrain scanning and object generation.</w:t>
+      </w:r>
+    </w:p>
+    <w:p>
+      <w:pPr>
+        <w:rPr>
+          <w:sz w:val="24"/>
+          <w:szCs w:val="24"/>
+        </w:rPr>
+      </w:pPr>
+      <w:r>
+        <w:rPr>
+          <w:sz w:val="24"/>
+          <w:szCs w:val="24"/>
+        </w:rPr>
+        <w:t>-Insufficient scanning and terrain generation speed breaks any gameplay dependent on terrain interaction. Objects falling through unscanned areas, objects being unable to spawn because no matching type of terrain like "wall" or "floor".</w:t>
+      </w:r>
+    </w:p>
+    <w:p>
+      <w:pPr>
+        <w:rPr>
+          <w:sz w:val="24"/>
+          <w:szCs w:val="24"/>
+        </w:rPr>
+      </w:pPr>
+      <w:r>
+        <w:rPr>
+          <w:sz w:val="24"/>
+          <w:szCs w:val="24"/>
+        </w:rPr>
+        <w:t>-Particle system has to be created with care, as your computer may be able to handle complex movement of hundreds of particles, but the HoloLens will slow to a crawl and possibly even freeze.</w:t>
+      </w:r>
+    </w:p>
+    <w:p>
+      <w:pPr>
+        <w:rPr>
+          <w:sz w:val="24"/>
+          <w:szCs w:val="24"/>
+        </w:rPr>
+      </w:pPr>
+      <w:r>
+        <w:rPr>
+          <w:sz w:val="24"/>
+          <w:szCs w:val="24"/>
+        </w:rPr>
+        <w:t>-Scene transition using SceneManager failed to transition between scenes</w:t>
+      </w:r>
+      <w:r>
+        <w:rPr>
+          <w:sz w:val="24"/>
+          <w:szCs w:val="24"/>
+        </w:rPr>
+        <w:t>, works in Unity player</w:t>
+      </w:r>
+      <w:r>
+        <w:rPr>
+          <w:sz w:val="24"/>
+          <w:szCs w:val="24"/>
+        </w:rPr>
+        <w:t>.</w:t>
+      </w:r>
+    </w:p>
+    <w:p>
+      <w:pPr>
+        <w:rPr>
+          <w:sz w:val="24"/>
+          <w:szCs w:val="24"/>
+        </w:rPr>
+      </w:pPr>
+      <w:r>
+        <w:rPr>
+          <w:sz w:val="24"/>
+          <w:szCs w:val="24"/>
+        </w:rPr>
+        <w:t>-UI would not update on Hololens, works in Unity player.</w:t>
+      </w:r>
+    </w:p>
+    <w:p>
+      <w:pPr>
+        <w:rPr>
+          <w:sz w:val="24"/>
+          <w:szCs w:val="24"/>
+        </w:rPr>
+      </w:pPr>
+      <w:r>
+        <w:rPr>
+          <w:sz w:val="24"/>
+          <w:szCs w:val="24"/>
+        </w:rPr>
+        <w:t xml:space="preserve">-Wanted to add different colors to </w:t>
+      </w:r>
+      <w:r>
+        <w:rPr>
+          <w:sz w:val="24"/>
+          <w:szCs w:val="24"/>
+        </w:rPr>
+        <w:t>spray painting</w:t>
+      </w:r>
+      <w:r>
+        <w:rPr>
+          <w:sz w:val="24"/>
+          <w:szCs w:val="24"/>
+        </w:rPr>
+        <w:t>. Toggleable spray can instead of "always spraying".</w:t>
+      </w:r>
+      <w:r>
+        <w:rPr>
+          <w:sz w:val="24"/>
+          <w:szCs w:val="24"/>
+        </w:rPr>
+        <w:t xml:space="preserve"> Multiple levels to allow extended gameplay and overall sense of game scope. Wanted spray can to follow hand, but could not get recognizer to follow, instead can is attached to main camera and follows Gaze input.</w:t>
+      </w:r>
+    </w:p>
+    <w:p>
+      <w:pPr>
+        <w:rPr>
+          <w:sz w:val="24"/>
+          <w:szCs w:val="24"/>
+        </w:rPr>
+      </w:pPr>
+    </w:p>
     <w:sectPr>
       <w:pgSz w:w="12240" w:h="15840"/>
       <w:pgMar w:top="1440" w:right="1440" w:bottom="1440" w:left="1440" w:header="720" w:footer="720" w:gutter="0"/>
@@ -2473,8 +2606,8 @@
 </file>
 
 <file path=word/endnotes.xml><?xml version="1.0" encoding="utf-8"?>
-<w:endnotes xmlns:wpc="http://schemas.microsoft.com/office/word/2010/wordprocessingCanvas" xmlns:cx="http://schemas.microsoft.com/office/drawing/2014/chartex" xmlns:cx1="http://schemas.microsoft.com/office/drawing/2015/9/8/chartex" xmlns:cx2="http://schemas.microsoft.com/office/drawing/2015/10/21/chartex" xmlns:cx3="http://schemas.microsoft.com/office/drawing/2016/5/9/chartex" xmlns:cx4="http://schemas.microsoft.com/office/drawing/2016/5/10/chartex" xmlns:cx5="http://schemas.microsoft.com/office/drawing/2016/5/11/chartex" xmlns:cx6="http://schemas.microsoft.com/office/drawing/2016/5/12/chartex" xmlns:cx7="http://schemas.microsoft.com/office/drawing/2016/5/13/chartex" xmlns:cx8="http://schemas.microsoft.com/office/drawing/2016/5/14/chartex" xmlns:mc="http://schemas.openxmlformats.org/markup-compatibility/2006" xmlns:o="urn:schemas-microsoft-com:office:office" xmlns:r="http://schemas.openxmlformats.org/officeDocument/2006/relationships" xmlns:m="http://schemas.openxmlformats.org/officeDocument/2006/math" xmlns:v="urn:schemas-microsoft-com:vml" xmlns:wp14="http://schemas.microsoft.com/office/word/2010/wordprocessingDrawing" xmlns:wp="http://schemas.openxmlformats.org/drawingml/2006/wordprocessingDrawing" xmlns:w10="urn:schemas-microsoft-com:office:word" xmlns:w="http://schemas.openxmlformats.org/wordprocessingml/2006/main" xmlns:w14="http://schemas.microsoft.com/office/word/2010/wordml" xmlns:w15="http://schemas.microsoft.com/office/word/2012/wordml" xmlns:w16se="http://schemas.microsoft.com/office/word/2015/wordml/symex" xmlns:wpg="http://schemas.microsoft.com/office/word/2010/wordprocessingGroup" xmlns:wpi="http://schemas.microsoft.com/office/word/2010/wordprocessingInk" xmlns:wne="http://schemas.microsoft.com/office/word/2006/wordml" xmlns:wps="http://schemas.microsoft.com/office/word/2010/wordprocessingShape" mc:Ignorable="w14 w15 w16se wp14">
-  <w:endnote w:type="separator" w:id="-1">
+<w:endnotes xmlns:ve="http://schemas.openxmlformats.org/markup-compatibility/2006" xmlns:o="urn:schemas-microsoft-com:office:office" xmlns:r="http://schemas.openxmlformats.org/officeDocument/2006/relationships" xmlns:m="http://schemas.openxmlformats.org/officeDocument/2006/math" xmlns:v="urn:schemas-microsoft-com:vml" xmlns:wp="http://schemas.openxmlformats.org/drawingml/2006/wordprocessingDrawing" xmlns:w10="urn:schemas-microsoft-com:office:word" xmlns:w="http://schemas.openxmlformats.org/wordprocessingml/2006/main" xmlns:wne="http://schemas.microsoft.com/office/word/2006/wordml">
+  <w:endnote w:type="separator" w:id="0">
     <w:p>
       <w:pPr>
         <w:spacing w:after="0" w:line="240" w:lineRule="auto"/>
@@ -2484,7 +2617,7 @@
       </w:r>
     </w:p>
   </w:endnote>
-  <w:endnote w:type="continuationSeparator" w:id="0">
+  <w:endnote w:type="continuationSeparator" w:id="1">
     <w:p>
       <w:pPr>
         <w:spacing w:after="0" w:line="240" w:lineRule="auto"/>
@@ -2498,8 +2631,8 @@
 </file>
 
 <file path=word/footnotes.xml><?xml version="1.0" encoding="utf-8"?>
-<w:footnotes xmlns:wpc="http://schemas.microsoft.com/office/word/2010/wordprocessingCanvas" xmlns:cx="http://schemas.microsoft.com/office/drawing/2014/chartex" xmlns:cx1="http://schemas.microsoft.com/office/drawing/2015/9/8/chartex" xmlns:cx2="http://schemas.microsoft.com/office/drawing/2015/10/21/chartex" xmlns:cx3="http://schemas.microsoft.com/office/drawing/2016/5/9/chartex" xmlns:cx4="http://schemas.microsoft.com/office/drawing/2016/5/10/chartex" xmlns:cx5="http://schemas.microsoft.com/office/drawing/2016/5/11/chartex" xmlns:cx6="http://schemas.microsoft.com/office/drawing/2016/5/12/chartex" xmlns:cx7="http://schemas.microsoft.com/office/drawing/2016/5/13/chartex" xmlns:cx8="http://schemas.microsoft.com/office/drawing/2016/5/14/chartex" xmlns:mc="http://schemas.openxmlformats.org/markup-compatibility/2006" xmlns:o="urn:schemas-microsoft-com:office:office" xmlns:r="http://schemas.openxmlformats.org/officeDocument/2006/relationships" xmlns:m="http://schemas.openxmlformats.org/officeDocument/2006/math" xmlns:v="urn:schemas-microsoft-com:vml" xmlns:wp14="http://schemas.microsoft.com/office/word/2010/wordprocessingDrawing" xmlns:wp="http://schemas.openxmlformats.org/drawingml/2006/wordprocessingDrawing" xmlns:w10="urn:schemas-microsoft-com:office:word" xmlns:w="http://schemas.openxmlformats.org/wordprocessingml/2006/main" xmlns:w14="http://schemas.microsoft.com/office/word/2010/wordml" xmlns:w15="http://schemas.microsoft.com/office/word/2012/wordml" xmlns:w16se="http://schemas.microsoft.com/office/word/2015/wordml/symex" xmlns:wpg="http://schemas.microsoft.com/office/word/2010/wordprocessingGroup" xmlns:wpi="http://schemas.microsoft.com/office/word/2010/wordprocessingInk" xmlns:wne="http://schemas.microsoft.com/office/word/2006/wordml" xmlns:wps="http://schemas.microsoft.com/office/word/2010/wordprocessingShape" mc:Ignorable="w14 w15 w16se wp14">
-  <w:footnote w:type="separator" w:id="-1">
+<w:footnotes xmlns:ve="http://schemas.openxmlformats.org/markup-compatibility/2006" xmlns:o="urn:schemas-microsoft-com:office:office" xmlns:r="http://schemas.openxmlformats.org/officeDocument/2006/relationships" xmlns:m="http://schemas.openxmlformats.org/officeDocument/2006/math" xmlns:v="urn:schemas-microsoft-com:vml" xmlns:wp="http://schemas.openxmlformats.org/drawingml/2006/wordprocessingDrawing" xmlns:w10="urn:schemas-microsoft-com:office:word" xmlns:w="http://schemas.openxmlformats.org/wordprocessingml/2006/main" xmlns:wne="http://schemas.microsoft.com/office/word/2006/wordml">
+  <w:footnote w:type="separator" w:id="0">
     <w:p>
       <w:pPr>
         <w:spacing w:after="0" w:line="240" w:lineRule="auto"/>
@@ -2509,7 +2642,7 @@
       </w:r>
     </w:p>
   </w:footnote>
-  <w:footnote w:type="continuationSeparator" w:id="0">
+  <w:footnote w:type="continuationSeparator" w:id="1">
     <w:p>
       <w:pPr>
         <w:spacing w:after="0" w:line="240" w:lineRule="auto"/>
@@ -2523,7 +2656,7 @@
 </file>
 
 <file path=word/styles.xml><?xml version="1.0" encoding="utf-8"?>
-<w:styles xmlns:mc="http://schemas.openxmlformats.org/markup-compatibility/2006" xmlns:r="http://schemas.openxmlformats.org/officeDocument/2006/relationships" xmlns:w="http://schemas.openxmlformats.org/wordprocessingml/2006/main" xmlns:w14="http://schemas.microsoft.com/office/word/2010/wordml" xmlns:w15="http://schemas.microsoft.com/office/word/2012/wordml" xmlns:w16se="http://schemas.microsoft.com/office/word/2015/wordml/symex" mc:Ignorable="w14 w15 w16se">
+<w:styles xmlns:r="http://schemas.openxmlformats.org/officeDocument/2006/relationships" xmlns:w="http://schemas.openxmlformats.org/wordprocessingml/2006/main">
   <w:docDefaults>
     <w:rPrDefault>
       <w:rPr>
@@ -2539,385 +2672,149 @@
       </w:pPr>
     </w:pPrDefault>
   </w:docDefaults>
-  <w:latentStyles w:defLockedState="0" w:defUIPriority="99" w:defSemiHidden="0" w:defUnhideWhenUsed="0" w:defQFormat="0" w:count="374">
-    <w:lsdException w:name="Normal" w:uiPriority="0" w:qFormat="1"/>
-    <w:lsdException w:name="heading 1" w:uiPriority="0" w:qFormat="1"/>
-    <w:lsdException w:name="heading 2" w:semiHidden="1" w:uiPriority="9" w:unhideWhenUsed="1" w:qFormat="1"/>
-    <w:lsdException w:name="heading 3" w:semiHidden="1" w:uiPriority="9" w:unhideWhenUsed="1" w:qFormat="1"/>
-    <w:lsdException w:name="heading 4" w:semiHidden="1" w:uiPriority="9" w:unhideWhenUsed="1" w:qFormat="1"/>
-    <w:lsdException w:name="heading 5" w:semiHidden="1" w:uiPriority="9" w:unhideWhenUsed="1" w:qFormat="1"/>
-    <w:lsdException w:name="heading 6" w:semiHidden="1" w:uiPriority="9" w:unhideWhenUsed="1" w:qFormat="1"/>
-    <w:lsdException w:name="heading 7" w:semiHidden="1" w:uiPriority="9" w:unhideWhenUsed="1" w:qFormat="1"/>
-    <w:lsdException w:name="heading 8" w:semiHidden="1" w:uiPriority="9" w:unhideWhenUsed="1" w:qFormat="1"/>
-    <w:lsdException w:name="heading 9" w:semiHidden="1" w:uiPriority="9" w:unhideWhenUsed="1" w:qFormat="1"/>
-    <w:lsdException w:name="index 1" w:semiHidden="1" w:unhideWhenUsed="1"/>
-    <w:lsdException w:name="index 2" w:semiHidden="1" w:unhideWhenUsed="1"/>
-    <w:lsdException w:name="index 3" w:semiHidden="1" w:unhideWhenUsed="1"/>
-    <w:lsdException w:name="index 4" w:semiHidden="1" w:unhideWhenUsed="1"/>
-    <w:lsdException w:name="index 5" w:semiHidden="1" w:unhideWhenUsed="1"/>
-    <w:lsdException w:name="index 6" w:semiHidden="1" w:unhideWhenUsed="1"/>
-    <w:lsdException w:name="index 7" w:semiHidden="1" w:unhideWhenUsed="1"/>
-    <w:lsdException w:name="index 8" w:semiHidden="1" w:unhideWhenUsed="1"/>
-    <w:lsdException w:name="index 9" w:semiHidden="1" w:unhideWhenUsed="1"/>
-    <w:lsdException w:name="toc 1" w:semiHidden="1" w:uiPriority="39" w:unhideWhenUsed="1"/>
-    <w:lsdException w:name="toc 2" w:semiHidden="1" w:uiPriority="39" w:unhideWhenUsed="1"/>
-    <w:lsdException w:name="toc 3" w:semiHidden="1" w:uiPriority="39" w:unhideWhenUsed="1"/>
-    <w:lsdException w:name="toc 4" w:semiHidden="1" w:uiPriority="39" w:unhideWhenUsed="1"/>
-    <w:lsdException w:name="toc 5" w:semiHidden="1" w:uiPriority="39" w:unhideWhenUsed="1"/>
-    <w:lsdException w:name="toc 6" w:semiHidden="1" w:uiPriority="39" w:unhideWhenUsed="1"/>
-    <w:lsdException w:name="toc 7" w:semiHidden="1" w:uiPriority="39" w:unhideWhenUsed="1"/>
-    <w:lsdException w:name="toc 8" w:semiHidden="1" w:uiPriority="39" w:unhideWhenUsed="1"/>
-    <w:lsdException w:name="toc 9" w:semiHidden="1" w:uiPriority="39" w:unhideWhenUsed="1"/>
-    <w:lsdException w:name="Normal Indent" w:semiHidden="1" w:unhideWhenUsed="1"/>
-    <w:lsdException w:name="footnote text" w:semiHidden="1" w:unhideWhenUsed="1"/>
-    <w:lsdException w:name="annotation text" w:semiHidden="1" w:unhideWhenUsed="1"/>
-    <w:lsdException w:name="header" w:semiHidden="1" w:unhideWhenUsed="1"/>
-    <w:lsdException w:name="footer" w:semiHidden="1" w:unhideWhenUsed="1"/>
-    <w:lsdException w:name="index heading" w:semiHidden="1" w:unhideWhenUsed="1"/>
-    <w:lsdException w:name="caption" w:semiHidden="1" w:uiPriority="35" w:unhideWhenUsed="1" w:qFormat="1"/>
-    <w:lsdException w:name="table of figures" w:semiHidden="1" w:unhideWhenUsed="1"/>
-    <w:lsdException w:name="envelope address" w:semiHidden="1" w:unhideWhenUsed="1"/>
-    <w:lsdException w:name="envelope return" w:semiHidden="1" w:unhideWhenUsed="1"/>
-    <w:lsdException w:name="footnote reference" w:semiHidden="1" w:unhideWhenUsed="1"/>
-    <w:lsdException w:name="annotation reference" w:semiHidden="1" w:unhideWhenUsed="1"/>
-    <w:lsdException w:name="line number" w:semiHidden="1" w:unhideWhenUsed="1"/>
-    <w:lsdException w:name="page number" w:semiHidden="1" w:unhideWhenUsed="1"/>
-    <w:lsdException w:name="endnote reference" w:semiHidden="1" w:unhideWhenUsed="1"/>
-    <w:lsdException w:name="endnote text" w:semiHidden="1" w:unhideWhenUsed="1"/>
-    <w:lsdException w:name="table of authorities" w:semiHidden="1" w:unhideWhenUsed="1"/>
-    <w:lsdException w:name="macro" w:semiHidden="1" w:unhideWhenUsed="1"/>
-    <w:lsdException w:name="toa heading" w:semiHidden="1" w:unhideWhenUsed="1"/>
-    <w:lsdException w:name="List" w:semiHidden="1" w:unhideWhenUsed="1"/>
-    <w:lsdException w:name="List Bullet" w:semiHidden="1" w:unhideWhenUsed="1"/>
-    <w:lsdException w:name="List Number" w:semiHidden="1" w:unhideWhenUsed="1"/>
-    <w:lsdException w:name="List 2" w:semiHidden="1" w:unhideWhenUsed="1"/>
-    <w:lsdException w:name="List 3" w:semiHidden="1" w:unhideWhenUsed="1"/>
-    <w:lsdException w:name="List 4" w:semiHidden="1" w:unhideWhenUsed="1"/>
-    <w:lsdException w:name="List 5" w:semiHidden="1" w:unhideWhenUsed="1"/>
-    <w:lsdException w:name="List Bullet 2" w:semiHidden="1" w:unhideWhenUsed="1"/>
-    <w:lsdException w:name="List Bullet 3" w:semiHidden="1" w:unhideWhenUsed="1"/>
-    <w:lsdException w:name="List Bullet 4" w:semiHidden="1" w:unhideWhenUsed="1"/>
-    <w:lsdException w:name="List Bullet 5" w:semiHidden="1" w:unhideWhenUsed="1"/>
-    <w:lsdException w:name="List Number 2" w:semiHidden="1" w:unhideWhenUsed="1"/>
-    <w:lsdException w:name="List Number 3" w:semiHidden="1" w:unhideWhenUsed="1"/>
-    <w:lsdException w:name="List Number 4" w:semiHidden="1" w:unhideWhenUsed="1"/>
-    <w:lsdException w:name="List Number 5" w:semiHidden="1" w:unhideWhenUsed="1"/>
-    <w:lsdException w:name="Title" w:uiPriority="10" w:qFormat="1"/>
-    <w:lsdException w:name="Closing" w:semiHidden="1" w:unhideWhenUsed="1"/>
-    <w:lsdException w:name="Signature" w:semiHidden="1" w:unhideWhenUsed="1"/>
-    <w:lsdException w:name="Default Paragraph Font" w:semiHidden="1" w:uiPriority="1" w:unhideWhenUsed="1"/>
-    <w:lsdException w:name="Body Text" w:semiHidden="1" w:unhideWhenUsed="1"/>
-    <w:lsdException w:name="Body Text Indent" w:semiHidden="1" w:unhideWhenUsed="1"/>
-    <w:lsdException w:name="List Continue" w:semiHidden="1" w:unhideWhenUsed="1"/>
-    <w:lsdException w:name="List Continue 2" w:semiHidden="1" w:unhideWhenUsed="1"/>
-    <w:lsdException w:name="List Continue 3" w:semiHidden="1" w:unhideWhenUsed="1"/>
-    <w:lsdException w:name="List Continue 4" w:semiHidden="1" w:unhideWhenUsed="1"/>
-    <w:lsdException w:name="List Continue 5" w:semiHidden="1" w:unhideWhenUsed="1"/>
-    <w:lsdException w:name="Message Header" w:semiHidden="1" w:unhideWhenUsed="1"/>
-    <w:lsdException w:name="Subtitle" w:uiPriority="11" w:qFormat="1"/>
-    <w:lsdException w:name="Salutation" w:semiHidden="1" w:unhideWhenUsed="1"/>
-    <w:lsdException w:name="Date" w:semiHidden="1" w:unhideWhenUsed="1"/>
-    <w:lsdException w:name="Body Text First Indent" w:semiHidden="1" w:unhideWhenUsed="1"/>
-    <w:lsdException w:name="Body Text First Indent 2" w:semiHidden="1" w:unhideWhenUsed="1"/>
-    <w:lsdException w:name="Note Heading" w:semiHidden="1" w:unhideWhenUsed="1"/>
-    <w:lsdException w:name="Body Text 2" w:semiHidden="1" w:unhideWhenUsed="1"/>
-    <w:lsdException w:name="Body Text 3" w:semiHidden="1" w:unhideWhenUsed="1"/>
-    <w:lsdException w:name="Body Text Indent 2" w:semiHidden="1" w:unhideWhenUsed="1"/>
-    <w:lsdException w:name="Body Text Indent 3" w:semiHidden="1" w:unhideWhenUsed="1"/>
-    <w:lsdException w:name="Block Text" w:semiHidden="1" w:unhideWhenUsed="1"/>
-    <w:lsdException w:name="Hyperlink" w:semiHidden="1" w:unhideWhenUsed="1"/>
-    <w:lsdException w:name="FollowedHyperlink" w:semiHidden="1" w:unhideWhenUsed="1"/>
-    <w:lsdException w:name="Strong" w:uiPriority="22" w:qFormat="1"/>
-    <w:lsdException w:name="Emphasis" w:uiPriority="20" w:qFormat="1"/>
-    <w:lsdException w:name="Document Map" w:semiHidden="1" w:unhideWhenUsed="1"/>
-    <w:lsdException w:name="Plain Text" w:semiHidden="1" w:unhideWhenUsed="1"/>
-    <w:lsdException w:name="E-mail Signature" w:semiHidden="1" w:unhideWhenUsed="1"/>
-    <w:lsdException w:name="HTML Top of Form" w:semiHidden="1" w:unhideWhenUsed="1"/>
-    <w:lsdException w:name="HTML Bottom of Form" w:semiHidden="1" w:unhideWhenUsed="1"/>
-    <w:lsdException w:name="Normal (Web)" w:semiHidden="1" w:unhideWhenUsed="1"/>
-    <w:lsdException w:name="HTML Acronym" w:semiHidden="1" w:unhideWhenUsed="1"/>
-    <w:lsdException w:name="HTML Address" w:semiHidden="1" w:unhideWhenUsed="1"/>
-    <w:lsdException w:name="HTML Cite" w:semiHidden="1" w:unhideWhenUsed="1"/>
-    <w:lsdException w:name="HTML Code" w:semiHidden="1" w:unhideWhenUsed="1"/>
-    <w:lsdException w:name="HTML Definition" w:semiHidden="1" w:unhideWhenUsed="1"/>
-    <w:lsdException w:name="HTML Keyboard" w:semiHidden="1" w:unhideWhenUsed="1"/>
-    <w:lsdException w:name="HTML Preformatted" w:semiHidden="1" w:unhideWhenUsed="1"/>
-    <w:lsdException w:name="HTML Sample" w:semiHidden="1" w:unhideWhenUsed="1"/>
-    <w:lsdException w:name="HTML Typewriter" w:semiHidden="1" w:unhideWhenUsed="1"/>
-    <w:lsdException w:name="HTML Variable" w:semiHidden="1" w:unhideWhenUsed="1"/>
-    <w:lsdException w:name="Normal Table" w:semiHidden="1" w:unhideWhenUsed="1"/>
-    <w:lsdException w:name="annotation subject" w:semiHidden="1" w:unhideWhenUsed="1"/>
-    <w:lsdException w:name="No List" w:semiHidden="1" w:unhideWhenUsed="1"/>
-    <w:lsdException w:name="Outline List 1" w:semiHidden="1" w:unhideWhenUsed="1"/>
-    <w:lsdException w:name="Outline List 2" w:semiHidden="1" w:unhideWhenUsed="1"/>
-    <w:lsdException w:name="Outline List 3" w:semiHidden="1" w:unhideWhenUsed="1"/>
-    <w:lsdException w:name="Table Simple 1" w:semiHidden="1" w:unhideWhenUsed="1"/>
-    <w:lsdException w:name="Table Simple 2" w:semiHidden="1" w:unhideWhenUsed="1"/>
-    <w:lsdException w:name="Table Simple 3" w:semiHidden="1" w:unhideWhenUsed="1"/>
-    <w:lsdException w:name="Table Classic 1" w:semiHidden="1" w:unhideWhenUsed="1"/>
-    <w:lsdException w:name="Table Classic 2" w:semiHidden="1" w:unhideWhenUsed="1"/>
-    <w:lsdException w:name="Table Classic 3" w:semiHidden="1" w:unhideWhenUsed="1"/>
-    <w:lsdException w:name="Table Classic 4" w:semiHidden="1" w:unhideWhenUsed="1"/>
-    <w:lsdException w:name="Table Colorful 1" w:semiHidden="1" w:unhideWhenUsed="1"/>
-    <w:lsdException w:name="Table Colorful 2" w:semiHidden="1" w:unhideWhenUsed="1"/>
-    <w:lsdException w:name="Table Colorful 3" w:semiHidden="1" w:unhideWhenUsed="1"/>
-    <w:lsdException w:name="Table Columns 1" w:semiHidden="1" w:unhideWhenUsed="1"/>
-    <w:lsdException w:name="Table Columns 2" w:semiHidden="1" w:unhideWhenUsed="1"/>
-    <w:lsdException w:name="Table Columns 3" w:semiHidden="1" w:unhideWhenUsed="1"/>
-    <w:lsdException w:name="Table Columns 4" w:semiHidden="1" w:unhideWhenUsed="1"/>
-    <w:lsdException w:name="Table Columns 5" w:semiHidden="1" w:unhideWhenUsed="1"/>
-    <w:lsdException w:name="Table Grid 1" w:semiHidden="1" w:unhideWhenUsed="1"/>
-    <w:lsdException w:name="Table Grid 2" w:semiHidden="1" w:unhideWhenUsed="1"/>
-    <w:lsdException w:name="Table Grid 3" w:semiHidden="1" w:unhideWhenUsed="1"/>
-    <w:lsdException w:name="Table Grid 4" w:semiHidden="1" w:unhideWhenUsed="1"/>
-    <w:lsdException w:name="Table Grid 5" w:semiHidden="1" w:unhideWhenUsed="1"/>
-    <w:lsdException w:name="Table Grid 6" w:semiHidden="1" w:unhideWhenUsed="1"/>
-    <w:lsdException w:name="Table Grid 7" w:semiHidden="1" w:unhideWhenUsed="1"/>
-    <w:lsdException w:name="Table Grid 8" w:semiHidden="1" w:unhideWhenUsed="1"/>
-    <w:lsdException w:name="Table List 1" w:semiHidden="1" w:unhideWhenUsed="1"/>
-    <w:lsdException w:name="Table List 2" w:semiHidden="1" w:unhideWhenUsed="1"/>
-    <w:lsdException w:name="Table List 3" w:semiHidden="1" w:unhideWhenUsed="1"/>
-    <w:lsdException w:name="Table List 4" w:semiHidden="1" w:unhideWhenUsed="1"/>
-    <w:lsdException w:name="Table List 5" w:semiHidden="1" w:unhideWhenUsed="1"/>
-    <w:lsdException w:name="Table List 6" w:semiHidden="1" w:unhideWhenUsed="1"/>
-    <w:lsdException w:name="Table List 7" w:semiHidden="1" w:unhideWhenUsed="1"/>
-    <w:lsdException w:name="Table List 8" w:semiHidden="1" w:unhideWhenUsed="1"/>
-    <w:lsdException w:name="Table 3D effects 1" w:semiHidden="1" w:unhideWhenUsed="1"/>
-    <w:lsdException w:name="Table 3D effects 2" w:semiHidden="1" w:unhideWhenUsed="1"/>
-    <w:lsdException w:name="Table 3D effects 3" w:semiHidden="1" w:unhideWhenUsed="1"/>
-    <w:lsdException w:name="Table Contemporary" w:semiHidden="1" w:unhideWhenUsed="1"/>
-    <w:lsdException w:name="Table Elegant" w:semiHidden="1" w:unhideWhenUsed="1"/>
-    <w:lsdException w:name="Table Professional" w:semiHidden="1" w:unhideWhenUsed="1"/>
-    <w:lsdException w:name="Table Subtle 1" w:semiHidden="1" w:unhideWhenUsed="1"/>
-    <w:lsdException w:name="Table Subtle 2" w:semiHidden="1" w:unhideWhenUsed="1"/>
-    <w:lsdException w:name="Table Web 1" w:semiHidden="1" w:unhideWhenUsed="1"/>
-    <w:lsdException w:name="Table Web 2" w:semiHidden="1" w:unhideWhenUsed="1"/>
-    <w:lsdException w:name="Table Web 3" w:semiHidden="1" w:unhideWhenUsed="1"/>
-    <w:lsdException w:name="Balloon Text" w:semiHidden="1" w:unhideWhenUsed="1"/>
-    <w:lsdException w:name="Table Grid" w:uiPriority="39"/>
-    <w:lsdException w:name="Table Theme" w:semiHidden="1" w:unhideWhenUsed="1"/>
-    <w:lsdException w:name="Placeholder Text" w:semiHidden="1"/>
-    <w:lsdException w:name="No Spacing" w:uiPriority="1" w:qFormat="1"/>
-    <w:lsdException w:name="Light Shading" w:uiPriority="60"/>
-    <w:lsdException w:name="Light List" w:uiPriority="61"/>
-    <w:lsdException w:name="Light Grid" w:uiPriority="62"/>
-    <w:lsdException w:name="Medium Shading 1" w:uiPriority="63"/>
-    <w:lsdException w:name="Medium Shading 2" w:uiPriority="64"/>
-    <w:lsdException w:name="Medium List 1" w:uiPriority="65"/>
-    <w:lsdException w:name="Medium List 2" w:uiPriority="66"/>
-    <w:lsdException w:name="Medium Grid 1" w:uiPriority="67"/>
-    <w:lsdException w:name="Medium Grid 2" w:uiPriority="68"/>
-    <w:lsdException w:name="Medium Grid 3" w:uiPriority="69"/>
-    <w:lsdException w:name="Dark List" w:uiPriority="70"/>
-    <w:lsdException w:name="Colorful Shading" w:uiPriority="71"/>
-    <w:lsdException w:name="Colorful List" w:uiPriority="72"/>
-    <w:lsdException w:name="Colorful Grid" w:uiPriority="73"/>
-    <w:lsdException w:name="Light Shading Accent 1" w:uiPriority="60"/>
-    <w:lsdException w:name="Light List Accent 1" w:uiPriority="61"/>
-    <w:lsdException w:name="Light Grid Accent 1" w:uiPriority="62"/>
-    <w:lsdException w:name="Medium Shading 1 Accent 1" w:uiPriority="63"/>
-    <w:lsdException w:name="Medium Shading 2 Accent 1" w:uiPriority="64"/>
-    <w:lsdException w:name="Medium List 1 Accent 1" w:uiPriority="65"/>
-    <w:lsdException w:name="Revision" w:semiHidden="1"/>
-    <w:lsdException w:name="List Paragraph" w:uiPriority="34" w:qFormat="1"/>
-    <w:lsdException w:name="Quote" w:uiPriority="29" w:qFormat="1"/>
-    <w:lsdException w:name="Intense Quote" w:uiPriority="30" w:qFormat="1"/>
-    <w:lsdException w:name="Medium List 2 Accent 1" w:uiPriority="66"/>
-    <w:lsdException w:name="Medium Grid 1 Accent 1" w:uiPriority="67"/>
-    <w:lsdException w:name="Medium Grid 2 Accent 1" w:uiPriority="68"/>
-    <w:lsdException w:name="Medium Grid 3 Accent 1" w:uiPriority="69"/>
-    <w:lsdException w:name="Dark List Accent 1" w:uiPriority="70"/>
-    <w:lsdException w:name="Colorful Shading Accent 1" w:uiPriority="71"/>
-    <w:lsdException w:name="Colorful List Accent 1" w:uiPriority="72"/>
-    <w:lsdException w:name="Colorful Grid Accent 1" w:uiPriority="73"/>
-    <w:lsdException w:name="Light Shading Accent 2" w:uiPriority="60"/>
-    <w:lsdException w:name="Light List Accent 2" w:uiPriority="61"/>
-    <w:lsdException w:name="Light Grid Accent 2" w:uiPriority="62"/>
-    <w:lsdException w:name="Medium Shading 1 Accent 2" w:uiPriority="63"/>
-    <w:lsdException w:name="Medium Shading 2 Accent 2" w:uiPriority="64"/>
-    <w:lsdException w:name="Medium List 1 Accent 2" w:uiPriority="65"/>
-    <w:lsdException w:name="Medium List 2 Accent 2" w:uiPriority="66"/>
-    <w:lsdException w:name="Medium Grid 1 Accent 2" w:uiPriority="67"/>
-    <w:lsdException w:name="Medium Grid 2 Accent 2" w:uiPriority="68"/>
-    <w:lsdException w:name="Medium Grid 3 Accent 2" w:uiPriority="69"/>
-    <w:lsdException w:name="Dark List Accent 2" w:uiPriority="70"/>
-    <w:lsdException w:name="Colorful Shading Accent 2" w:uiPriority="71"/>
-    <w:lsdException w:name="Colorful List Accent 2" w:uiPriority="72"/>
-    <w:lsdException w:name="Colorful Grid Accent 2" w:uiPriority="73"/>
-    <w:lsdException w:name="Light Shading Accent 3" w:uiPriority="60"/>
-    <w:lsdException w:name="Light List Accent 3" w:uiPriority="61"/>
-    <w:lsdException w:name="Light Grid Accent 3" w:uiPriority="62"/>
-    <w:lsdException w:name="Medium Shading 1 Accent 3" w:uiPriority="63"/>
-    <w:lsdException w:name="Medium Shading 2 Accent 3" w:uiPriority="64"/>
-    <w:lsdException w:name="Medium List 1 Accent 3" w:uiPriority="65"/>
-    <w:lsdException w:name="Medium List 2 Accent 3" w:uiPriority="66"/>
-    <w:lsdException w:name="Medium Grid 1 Accent 3" w:uiPriority="67"/>
-    <w:lsdException w:name="Medium Grid 2 Accent 3" w:uiPriority="68"/>
-    <w:lsdException w:name="Medium Grid 3 Accent 3" w:uiPriority="69"/>
-    <w:lsdException w:name="Dark List Accent 3" w:uiPriority="70"/>
-    <w:lsdException w:name="Colorful Shading Accent 3" w:uiPriority="71"/>
-    <w:lsdException w:name="Colorful List Accent 3" w:uiPriority="72"/>
-    <w:lsdException w:name="Colorful Grid Accent 3" w:uiPriority="73"/>
-    <w:lsdException w:name="Light Shading Accent 4" w:uiPriority="60"/>
-    <w:lsdException w:name="Light List Accent 4" w:uiPriority="61"/>
-    <w:lsdException w:name="Light Grid Accent 4" w:uiPriority="62"/>
-    <w:lsdException w:name="Medium Shading 1 Accent 4" w:uiPriority="63"/>
-    <w:lsdException w:name="Medium Shading 2 Accent 4" w:uiPriority="64"/>
-    <w:lsdException w:name="Medium List 1 Accent 4" w:uiPriority="65"/>
-    <w:lsdException w:name="Medium List 2 Accent 4" w:uiPriority="66"/>
-    <w:lsdException w:name="Medium Grid 1 Accent 4" w:uiPriority="67"/>
-    <w:lsdException w:name="Medium Grid 2 Accent 4" w:uiPriority="68"/>
-    <w:lsdException w:name="Medium Grid 3 Accent 4" w:uiPriority="69"/>
-    <w:lsdException w:name="Dark List Accent 4" w:uiPriority="70"/>
-    <w:lsdException w:name="Colorful Shading Accent 4" w:uiPriority="71"/>
-    <w:lsdException w:name="Colorful List Accent 4" w:uiPriority="72"/>
-    <w:lsdException w:name="Colorful Grid Accent 4" w:uiPriority="73"/>
-    <w:lsdException w:name="Light Shading Accent 5" w:uiPriority="60"/>
-    <w:lsdException w:name="Light List Accent 5" w:uiPriority="61"/>
-    <w:lsdException w:name="Light Grid Accent 5" w:uiPriority="62"/>
-    <w:lsdException w:name="Medium Shading 1 Accent 5" w:uiPriority="63"/>
-    <w:lsdException w:name="Medium Shading 2 Accent 5" w:uiPriority="64"/>
-    <w:lsdException w:name="Medium List 1 Accent 5" w:uiPriority="65"/>
-    <w:lsdException w:name="Medium List 2 Accent 5" w:uiPriority="66"/>
-    <w:lsdException w:name="Medium Grid 1 Accent 5" w:uiPriority="67"/>
-    <w:lsdException w:name="Medium Grid 2 Accent 5" w:uiPriority="68"/>
-    <w:lsdException w:name="Medium Grid 3 Accent 5" w:uiPriority="69"/>
-    <w:lsdException w:name="Dark List Accent 5" w:uiPriority="70"/>
-    <w:lsdException w:name="Colorful Shading Accent 5" w:uiPriority="71"/>
-    <w:lsdException w:name="Colorful List Accent 5" w:uiPriority="72"/>
-    <w:lsdException w:name="Colorful Grid Accent 5" w:uiPriority="73"/>
-    <w:lsdException w:name="Light Shading Accent 6" w:uiPriority="60"/>
-    <w:lsdException w:name="Light List Accent 6" w:uiPriority="61"/>
-    <w:lsdException w:name="Light Grid Accent 6" w:uiPriority="62"/>
-    <w:lsdException w:name="Medium Shading 1 Accent 6" w:uiPriority="63"/>
-    <w:lsdException w:name="Medium Shading 2 Accent 6" w:uiPriority="64"/>
-    <w:lsdException w:name="Medium List 1 Accent 6" w:uiPriority="65"/>
-    <w:lsdException w:name="Medium List 2 Accent 6" w:uiPriority="66"/>
-    <w:lsdException w:name="Medium Grid 1 Accent 6" w:uiPriority="67"/>
-    <w:lsdException w:name="Medium Grid 2 Accent 6" w:uiPriority="68"/>
-    <w:lsdException w:name="Medium Grid 3 Accent 6" w:uiPriority="69"/>
-    <w:lsdException w:name="Dark List Accent 6" w:uiPriority="70"/>
-    <w:lsdException w:name="Colorful Shading Accent 6" w:uiPriority="71"/>
-    <w:lsdException w:name="Colorful List Accent 6" w:uiPriority="72"/>
-    <w:lsdException w:name="Colorful Grid Accent 6" w:uiPriority="73"/>
-    <w:lsdException w:name="Subtle Emphasis" w:uiPriority="19" w:qFormat="1"/>
-    <w:lsdException w:name="Intense Emphasis" w:uiPriority="21" w:qFormat="1"/>
-    <w:lsdException w:name="Subtle Reference" w:uiPriority="31" w:qFormat="1"/>
-    <w:lsdException w:name="Intense Reference" w:uiPriority="32" w:qFormat="1"/>
-    <w:lsdException w:name="Book Title" w:uiPriority="33" w:qFormat="1"/>
-    <w:lsdException w:name="Bibliography" w:semiHidden="1" w:uiPriority="37" w:unhideWhenUsed="1"/>
-    <w:lsdException w:name="TOC Heading" w:semiHidden="1" w:uiPriority="39" w:unhideWhenUsed="1" w:qFormat="1"/>
-    <w:lsdException w:name="Plain Table 1" w:uiPriority="41"/>
-    <w:lsdException w:name="Plain Table 2" w:uiPriority="42"/>
-    <w:lsdException w:name="Plain Table 3" w:uiPriority="43"/>
-    <w:lsdException w:name="Plain Table 4" w:uiPriority="44"/>
-    <w:lsdException w:name="Plain Table 5" w:uiPriority="45"/>
-    <w:lsdException w:name="Grid Table Light" w:uiPriority="40"/>
-    <w:lsdException w:name="Grid Table 1 Light" w:uiPriority="46"/>
-    <w:lsdException w:name="Grid Table 2" w:uiPriority="47"/>
-    <w:lsdException w:name="Grid Table 3" w:uiPriority="48"/>
-    <w:lsdException w:name="Grid Table 4" w:uiPriority="49"/>
-    <w:lsdException w:name="Grid Table 5 Dark" w:uiPriority="50"/>
-    <w:lsdException w:name="Grid Table 6 Colorful" w:uiPriority="51"/>
-    <w:lsdException w:name="Grid Table 7 Colorful" w:uiPriority="52"/>
-    <w:lsdException w:name="Grid Table 1 Light Accent 1" w:uiPriority="46"/>
-    <w:lsdException w:name="Grid Table 2 Accent 1" w:uiPriority="47"/>
-    <w:lsdException w:name="Grid Table 3 Accent 1" w:uiPriority="48"/>
-    <w:lsdException w:name="Grid Table 4 Accent 1" w:uiPriority="49"/>
-    <w:lsdException w:name="Grid Table 5 Dark Accent 1" w:uiPriority="50"/>
-    <w:lsdException w:name="Grid Table 6 Colorful Accent 1" w:uiPriority="51"/>
-    <w:lsdException w:name="Grid Table 7 Colorful Accent 1" w:uiPriority="52"/>
-    <w:lsdException w:name="Grid Table 1 Light Accent 2" w:uiPriority="46"/>
-    <w:lsdException w:name="Grid Table 2 Accent 2" w:uiPriority="47"/>
-    <w:lsdException w:name="Grid Table 3 Accent 2" w:uiPriority="48"/>
-    <w:lsdException w:name="Grid Table 4 Accent 2" w:uiPriority="49"/>
-    <w:lsdException w:name="Grid Table 5 Dark Accent 2" w:uiPriority="50"/>
-    <w:lsdException w:name="Grid Table 6 Colorful Accent 2" w:uiPriority="51"/>
-    <w:lsdException w:name="Grid Table 7 Colorful Accent 2" w:uiPriority="52"/>
-    <w:lsdException w:name="Grid Table 1 Light Accent 3" w:uiPriority="46"/>
-    <w:lsdException w:name="Grid Table 2 Accent 3" w:uiPriority="47"/>
-    <w:lsdException w:name="Grid Table 3 Accent 3" w:uiPriority="48"/>
-    <w:lsdException w:name="Grid Table 4 Accent 3" w:uiPriority="49"/>
-    <w:lsdException w:name="Grid Table 5 Dark Accent 3" w:uiPriority="50"/>
-    <w:lsdException w:name="Grid Table 6 Colorful Accent 3" w:uiPriority="51"/>
-    <w:lsdException w:name="Grid Table 7 Colorful Accent 3" w:uiPriority="52"/>
-    <w:lsdException w:name="Grid Table 1 Light Accent 4" w:uiPriority="46"/>
-    <w:lsdException w:name="Grid Table 2 Accent 4" w:uiPriority="47"/>
-    <w:lsdException w:name="Grid Table 3 Accent 4" w:uiPriority="48"/>
-    <w:lsdException w:name="Grid Table 4 Accent 4" w:uiPriority="49"/>
-    <w:lsdException w:name="Grid Table 5 Dark Accent 4" w:uiPriority="50"/>
-    <w:lsdException w:name="Grid Table 6 Colorful Accent 4" w:uiPriority="51"/>
-    <w:lsdException w:name="Grid Table 7 Colorful Accent 4" w:uiPriority="52"/>
-    <w:lsdException w:name="Grid Table 1 Light Accent 5" w:uiPriority="46"/>
-    <w:lsdException w:name="Grid Table 2 Accent 5" w:uiPriority="47"/>
-    <w:lsdException w:name="Grid Table 3 Accent 5" w:uiPriority="48"/>
-    <w:lsdException w:name="Grid Table 4 Accent 5" w:uiPriority="49"/>
-    <w:lsdException w:name="Grid Table 5 Dark Accent 5" w:uiPriority="50"/>
-    <w:lsdException w:name="Grid Table 6 Colorful Accent 5" w:uiPriority="51"/>
-    <w:lsdException w:name="Grid Table 7 Colorful Accent 5" w:uiPriority="52"/>
-    <w:lsdException w:name="Grid Table 1 Light Accent 6" w:uiPriority="46"/>
-    <w:lsdException w:name="Grid Table 2 Accent 6" w:uiPriority="47"/>
-    <w:lsdException w:name="Grid Table 3 Accent 6" w:uiPriority="48"/>
-    <w:lsdException w:name="Grid Table 4 Accent 6" w:uiPriority="49"/>
-    <w:lsdException w:name="Grid Table 5 Dark Accent 6" w:uiPriority="50"/>
-    <w:lsdException w:name="Grid Table 6 Colorful Accent 6" w:uiPriority="51"/>
-    <w:lsdException w:name="Grid Table 7 Colorful Accent 6" w:uiPriority="52"/>
-    <w:lsdException w:name="List Table 1 Light" w:uiPriority="46"/>
-    <w:lsdException w:name="List Table 2" w:uiPriority="47"/>
-    <w:lsdException w:name="List Table 3" w:uiPriority="48"/>
-    <w:lsdException w:name="List Table 4" w:uiPriority="49"/>
-    <w:lsdException w:name="List Table 5 Dark" w:uiPriority="50"/>
-    <w:lsdException w:name="List Table 6 Colorful" w:uiPriority="51"/>
-    <w:lsdException w:name="List Table 7 Colorful" w:uiPriority="52"/>
-    <w:lsdException w:name="List Table 1 Light Accent 1" w:uiPriority="46"/>
-    <w:lsdException w:name="List Table 2 Accent 1" w:uiPriority="47"/>
-    <w:lsdException w:name="List Table 3 Accent 1" w:uiPriority="48"/>
-    <w:lsdException w:name="List Table 4 Accent 1" w:uiPriority="49"/>
-    <w:lsdException w:name="List Table 5 Dark Accent 1" w:uiPriority="50"/>
-    <w:lsdException w:name="List Table 6 Colorful Accent 1" w:uiPriority="51"/>
-    <w:lsdException w:name="List Table 7 Colorful Accent 1" w:uiPriority="52"/>
-    <w:lsdException w:name="List Table 1 Light Accent 2" w:uiPriority="46"/>
-    <w:lsdException w:name="List Table 2 Accent 2" w:uiPriority="47"/>
-    <w:lsdException w:name="List Table 3 Accent 2" w:uiPriority="48"/>
-    <w:lsdException w:name="List Table 4 Accent 2" w:uiPriority="49"/>
-    <w:lsdException w:name="List Table 5 Dark Accent 2" w:uiPriority="50"/>
-    <w:lsdException w:name="List Table 6 Colorful Accent 2" w:uiPriority="51"/>
-    <w:lsdException w:name="List Table 7 Colorful Accent 2" w:uiPriority="52"/>
-    <w:lsdException w:name="List Table 1 Light Accent 3" w:uiPriority="46"/>
-    <w:lsdException w:name="List Table 2 Accent 3" w:uiPriority="47"/>
-    <w:lsdException w:name="List Table 3 Accent 3" w:uiPriority="48"/>
-    <w:lsdException w:name="List Table 4 Accent 3" w:uiPriority="49"/>
-    <w:lsdException w:name="List Table 5 Dark Accent 3" w:uiPriority="50"/>
-    <w:lsdException w:name="List Table 6 Colorful Accent 3" w:uiPriority="51"/>
-    <w:lsdException w:name="List Table 7 Colorful Accent 3" w:uiPriority="52"/>
-    <w:lsdException w:name="List Table 1 Light Accent 4" w:uiPriority="46"/>
-    <w:lsdException w:name="List Table 2 Accent 4" w:uiPriority="47"/>
-    <w:lsdException w:name="List Table 3 Accent 4" w:uiPriority="48"/>
-    <w:lsdException w:name="List Table 4 Accent 4" w:uiPriority="49"/>
-    <w:lsdException w:name="List Table 5 Dark Accent 4" w:uiPriority="50"/>
-    <w:lsdException w:name="List Table 6 Colorful Accent 4" w:uiPriority="51"/>
-    <w:lsdException w:name="List Table 7 Colorful Accent 4" w:uiPriority="52"/>
-    <w:lsdException w:name="List Table 1 Light Accent 5" w:uiPriority="46"/>
-    <w:lsdException w:name="List Table 2 Accent 5" w:uiPriority="47"/>
-    <w:lsdException w:name="List Table 3 Accent 5" w:uiPriority="48"/>
-    <w:lsdException w:name="List Table 4 Accent 5" w:uiPriority="49"/>
-    <w:lsdException w:name="List Table 5 Dark Accent 5" w:uiPriority="50"/>
-    <w:lsdException w:name="List Table 6 Colorful Accent 5" w:uiPriority="51"/>
-    <w:lsdException w:name="List Table 7 Colorful Accent 5" w:uiPriority="52"/>
-    <w:lsdException w:name="List Table 1 Light Accent 6" w:uiPriority="46"/>
-    <w:lsdException w:name="List Table 2 Accent 6" w:uiPriority="47"/>
-    <w:lsdException w:name="List Table 3 Accent 6" w:uiPriority="48"/>
-    <w:lsdException w:name="List Table 4 Accent 6" w:uiPriority="49"/>
-    <w:lsdException w:name="List Table 5 Dark Accent 6" w:uiPriority="50"/>
-    <w:lsdException w:name="List Table 6 Colorful Accent 6" w:uiPriority="51"/>
-    <w:lsdException w:name="List Table 7 Colorful Accent 6" w:uiPriority="52"/>
-    <w:lsdException w:name="Mention" w:semiHidden="1" w:unhideWhenUsed="1"/>
-    <w:lsdException w:name="Smart Hyperlink" w:semiHidden="1" w:unhideWhenUsed="1"/>
-    <w:lsdException w:name="Hashtag" w:semiHidden="1" w:unhideWhenUsed="1"/>
+  <w:latentStyles w:defLockedState="0" w:defUIPriority="99" w:defSemiHidden="1" w:defUnhideWhenUsed="1" w:defQFormat="0" w:count="267">
+    <w:lsdException w:name="Normal" w:semiHidden="0" w:uiPriority="0" w:unhideWhenUsed="0" w:qFormat="1"/>
+    <w:lsdException w:name="heading 1" w:semiHidden="0" w:uiPriority="0" w:unhideWhenUsed="0" w:qFormat="1"/>
+    <w:lsdException w:name="heading 2" w:uiPriority="9" w:qFormat="1"/>
+    <w:lsdException w:name="heading 3" w:uiPriority="9" w:qFormat="1"/>
+    <w:lsdException w:name="heading 4" w:uiPriority="9" w:qFormat="1"/>
+    <w:lsdException w:name="heading 5" w:uiPriority="9" w:qFormat="1"/>
+    <w:lsdException w:name="heading 6" w:uiPriority="9" w:qFormat="1"/>
+    <w:lsdException w:name="heading 7" w:uiPriority="9" w:qFormat="1"/>
+    <w:lsdException w:name="heading 8" w:uiPriority="9" w:qFormat="1"/>
+    <w:lsdException w:name="heading 9" w:uiPriority="9" w:qFormat="1"/>
+    <w:lsdException w:name="toc 1" w:uiPriority="39"/>
+    <w:lsdException w:name="toc 2" w:uiPriority="39"/>
+    <w:lsdException w:name="toc 3" w:uiPriority="39"/>
+    <w:lsdException w:name="toc 4" w:uiPriority="39"/>
+    <w:lsdException w:name="toc 5" w:uiPriority="39"/>
+    <w:lsdException w:name="toc 6" w:uiPriority="39"/>
+    <w:lsdException w:name="toc 7" w:uiPriority="39"/>
+    <w:lsdException w:name="toc 8" w:uiPriority="39"/>
+    <w:lsdException w:name="toc 9" w:uiPriority="39"/>
+    <w:lsdException w:name="caption" w:uiPriority="35" w:qFormat="1"/>
+    <w:lsdException w:name="Title" w:semiHidden="0" w:uiPriority="10" w:unhideWhenUsed="0" w:qFormat="1"/>
+    <w:lsdException w:name="Default Paragraph Font" w:uiPriority="1"/>
+    <w:lsdException w:name="Subtitle" w:semiHidden="0" w:uiPriority="11" w:unhideWhenUsed="0" w:qFormat="1"/>
+    <w:lsdException w:name="Strong" w:semiHidden="0" w:uiPriority="22" w:unhideWhenUsed="0" w:qFormat="1"/>
+    <w:lsdException w:name="Emphasis" w:semiHidden="0" w:uiPriority="20" w:unhideWhenUsed="0" w:qFormat="1"/>
+    <w:lsdException w:name="Table Grid" w:semiHidden="0" w:uiPriority="39" w:unhideWhenUsed="0"/>
+    <w:lsdException w:name="Placeholder Text" w:unhideWhenUsed="0"/>
+    <w:lsdException w:name="No Spacing" w:semiHidden="0" w:uiPriority="1" w:unhideWhenUsed="0" w:qFormat="1"/>
+    <w:lsdException w:name="Light Shading" w:semiHidden="0" w:uiPriority="60" w:unhideWhenUsed="0"/>
+    <w:lsdException w:name="Light List" w:semiHidden="0" w:uiPriority="61" w:unhideWhenUsed="0"/>
+    <w:lsdException w:name="Light Grid" w:semiHidden="0" w:uiPriority="62" w:unhideWhenUsed="0"/>
+    <w:lsdException w:name="Medium Shading 1" w:semiHidden="0" w:uiPriority="63" w:unhideWhenUsed="0"/>
+    <w:lsdException w:name="Medium Shading 2" w:semiHidden="0" w:uiPriority="64" w:unhideWhenUsed="0"/>
+    <w:lsdException w:name="Medium List 1" w:semiHidden="0" w:uiPriority="65" w:unhideWhenUsed="0"/>
+    <w:lsdException w:name="Medium List 2" w:semiHidden="0" w:uiPriority="66" w:unhideWhenUsed="0"/>
+    <w:lsdException w:name="Medium Grid 1" w:semiHidden="0" w:uiPriority="67" w:unhideWhenUsed="0"/>
+    <w:lsdException w:name="Medium Grid 2" w:semiHidden="0" w:uiPriority="68" w:unhideWhenUsed="0"/>
+    <w:lsdException w:name="Medium Grid 3" w:semiHidden="0" w:uiPriority="69" w:unhideWhenUsed="0"/>
+    <w:lsdException w:name="Dark List" w:semiHidden="0" w:uiPriority="70" w:unhideWhenUsed="0"/>
+    <w:lsdException w:name="Colorful Shading" w:semiHidden="0" w:uiPriority="71" w:unhideWhenUsed="0"/>
+    <w:lsdException w:name="Colorful List" w:semiHidden="0" w:uiPriority="72" w:unhideWhenUsed="0"/>
+    <w:lsdException w:name="Colorful Grid" w:semiHidden="0" w:uiPriority="73" w:unhideWhenUsed="0"/>
+    <w:lsdException w:name="Light Shading Accent 1" w:semiHidden="0" w:uiPriority="60" w:unhideWhenUsed="0"/>
+    <w:lsdException w:name="Light List Accent 1" w:semiHidden="0" w:uiPriority="61" w:unhideWhenUsed="0"/>
+    <w:lsdException w:name="Light Grid Accent 1" w:semiHidden="0" w:uiPriority="62" w:unhideWhenUsed="0"/>
+    <w:lsdException w:name="Medium Shading 1 Accent 1" w:semiHidden="0" w:uiPriority="63" w:unhideWhenUsed="0"/>
+    <w:lsdException w:name="Medium Shading 2 Accent 1" w:semiHidden="0" w:uiPriority="64" w:unhideWhenUsed="0"/>
+    <w:lsdException w:name="Medium List 1 Accent 1" w:semiHidden="0" w:uiPriority="65" w:unhideWhenUsed="0"/>
+    <w:lsdException w:name="Revision" w:unhideWhenUsed="0"/>
+    <w:lsdException w:name="List Paragraph" w:semiHidden="0" w:uiPriority="34" w:unhideWhenUsed="0" w:qFormat="1"/>
+    <w:lsdException w:name="Quote" w:semiHidden="0" w:uiPriority="29" w:unhideWhenUsed="0" w:qFormat="1"/>
+    <w:lsdException w:name="Intense Quote" w:semiHidden="0" w:uiPriority="30" w:unhideWhenUsed="0" w:qFormat="1"/>
+    <w:lsdException w:name="Medium List 2 Accent 1" w:semiHidden="0" w:uiPriority="66" w:unhideWhenUsed="0"/>
+    <w:lsdException w:name="Medium Grid 1 Accent 1" w:semiHidden="0" w:uiPriority="67" w:unhideWhenUsed="0"/>
+    <w:lsdException w:name="Medium Grid 2 Accent 1" w:semiHidden="0" w:uiPriority="68" w:unhideWhenUsed="0"/>
+    <w:lsdException w:name="Medium Grid 3 Accent 1" w:semiHidden="0" w:uiPriority="69" w:unhideWhenUsed="0"/>
+    <w:lsdException w:name="Dark List Accent 1" w:semiHidden="0" w:uiPriority="70" w:unhideWhenUsed="0"/>
+    <w:lsdException w:name="Colorful Shading Accent 1" w:semiHidden="0" w:uiPriority="71" w:unhideWhenUsed="0"/>
+    <w:lsdException w:name="Colorful List Accent 1" w:semiHidden="0" w:uiPriority="72" w:unhideWhenUsed="0"/>
+    <w:lsdException w:name="Colorful Grid Accent 1" w:semiHidden="0" w:uiPriority="73" w:unhideWhenUsed="0"/>
+    <w:lsdException w:name="Light Shading Accent 2" w:semiHidden="0" w:uiPriority="60" w:unhideWhenUsed="0"/>
+    <w:lsdException w:name="Light List Accent 2" w:semiHidden="0" w:uiPriority="61" w:unhideWhenUsed="0"/>
+    <w:lsdException w:name="Light Grid Accent 2" w:semiHidden="0" w:uiPriority="62" w:unhideWhenUsed="0"/>
+    <w:lsdException w:name="Medium Shading 1 Accent 2" w:semiHidden="0" w:uiPriority="63" w:unhideWhenUsed="0"/>
+    <w:lsdException w:name="Medium Shading 2 Accent 2" w:semiHidden="0" w:uiPriority="64" w:unhideWhenUsed="0"/>
+    <w:lsdException w:name="Medium List 1 Accent 2" w:semiHidden="0" w:uiPriority="65" w:unhideWhenUsed="0"/>
+    <w:lsdException w:name="Medium List 2 Accent 2" w:semiHidden="0" w:uiPriority="66" w:unhideWhenUsed="0"/>
+    <w:lsdException w:name="Medium Grid 1 Accent 2" w:semiHidden="0" w:uiPriority="67" w:unhideWhenUsed="0"/>
+    <w:lsdException w:name="Medium Grid 2 Accent 2" w:semiHidden="0" w:uiPriority="68" w:unhideWhenUsed="0"/>
+    <w:lsdException w:name="Medium Grid 3 Accent 2" w:semiHidden="0" w:uiPriority="69" w:unhideWhenUsed="0"/>
+    <w:lsdException w:name="Dark List Accent 2" w:semiHidden="0" w:uiPriority="70" w:unhideWhenUsed="0"/>
+    <w:lsdException w:name="Colorful Shading Accent 2" w:semiHidden="0" w:uiPriority="71" w:unhideWhenUsed="0"/>
+    <w:lsdException w:name="Colorful List Accent 2" w:semiHidden="0" w:uiPriority="72" w:unhideWhenUsed="0"/>
+    <w:lsdException w:name="Colorful Grid Accent 2" w:semiHidden="0" w:uiPriority="73" w:unhideWhenUsed="0"/>
+    <w:lsdException w:name="Light Shading Accent 3" w:semiHidden="0" w:uiPriority="60" w:unhideWhenUsed="0"/>
+    <w:lsdException w:name="Light List Accent 3" w:semiHidden="0" w:uiPriority="61" w:unhideWhenUsed="0"/>
+    <w:lsdException w:name="Light Grid Accent 3" w:semiHidden="0" w:uiPriority="62" w:unhideWhenUsed="0"/>
+    <w:lsdException w:name="Medium Shading 1 Accent 3" w:semiHidden="0" w:uiPriority="63" w:unhideWhenUsed="0"/>
+    <w:lsdException w:name="Medium Shading 2 Accent 3" w:semiHidden="0" w:uiPriority="64" w:unhideWhenUsed="0"/>
+    <w:lsdException w:name="Medium List 1 Accent 3" w:semiHidden="0" w:uiPriority="65" w:unhideWhenUsed="0"/>
+    <w:lsdException w:name="Medium List 2 Accent 3" w:semiHidden="0" w:uiPriority="66" w:unhideWhenUsed="0"/>
+    <w:lsdException w:name="Medium Grid 1 Accent 3" w:semiHidden="0" w:uiPriority="67" w:unhideWhenUsed="0"/>
+    <w:lsdException w:name="Medium Grid 2 Accent 3" w:semiHidden="0" w:uiPriority="68" w:unhideWhenUsed="0"/>
+    <w:lsdException w:name="Medium Grid 3 Accent 3" w:semiHidden="0" w:uiPriority="69" w:unhideWhenUsed="0"/>
+    <w:lsdException w:name="Dark List Accent 3" w:semiHidden="0" w:uiPriority="70" w:unhideWhenUsed="0"/>
+    <w:lsdException w:name="Colorful Shading Accent 3" w:semiHidden="0" w:uiPriority="71" w:unhideWhenUsed="0"/>
+    <w:lsdException w:name="Colorful List Accent 3" w:semiHidden="0" w:uiPriority="72" w:unhideWhenUsed="0"/>
+    <w:lsdException w:name="Colorful Grid Accent 3" w:semiHidden="0" w:uiPriority="73" w:unhideWhenUsed="0"/>
+    <w:lsdException w:name="Light Shading Accent 4" w:semiHidden="0" w:uiPriority="60" w:unhideWhenUsed="0"/>
+    <w:lsdException w:name="Light List Accent 4" w:semiHidden="0" w:uiPriority="61" w:unhideWhenUsed="0"/>
+    <w:lsdException w:name="Light Grid Accent 4" w:semiHidden="0" w:uiPriority="62" w:unhideWhenUsed="0"/>
+    <w:lsdException w:name="Medium Shading 1 Accent 4" w:semiHidden="0" w:uiPriority="63" w:unhideWhenUsed="0"/>
+    <w:lsdException w:name="Medium Shading 2 Accent 4" w:semiHidden="0" w:uiPriority="64" w:unhideWhenUsed="0"/>
+    <w:lsdException w:name="Medium List 1 Accent 4" w:semiHidden="0" w:uiPriority="65" w:unhideWhenUsed="0"/>
+    <w:lsdException w:name="Medium List 2 Accent 4" w:semiHidden="0" w:uiPriority="66" w:unhideWhenUsed="0"/>
+    <w:lsdException w:name="Medium Grid 1 Accent 4" w:semiHidden="0" w:uiPriority="67" w:unhideWhenUsed="0"/>
+    <w:lsdException w:name="Medium Grid 2 Accent 4" w:semiHidden="0" w:uiPriority="68" w:unhideWhenUsed="0"/>
+    <w:lsdException w:name="Medium Grid 3 Accent 4" w:semiHidden="0" w:uiPriority="69" w:unhideWhenUsed="0"/>
+    <w:lsdException w:name="Dark List Accent 4" w:semiHidden="0" w:uiPriority="70" w:unhideWhenUsed="0"/>
+    <w:lsdException w:name="Colorful Shading Accent 4" w:semiHidden="0" w:uiPriority="71" w:unhideWhenUsed="0"/>
+    <w:lsdException w:name="Colorful List Accent 4" w:semiHidden="0" w:uiPriority="72" w:unhideWhenUsed="0"/>
+    <w:lsdException w:name="Colorful Grid Accent 4" w:semiHidden="0" w:uiPriority="73" w:unhideWhenUsed="0"/>
+    <w:lsdException w:name="Light Shading Accent 5" w:semiHidden="0" w:uiPriority="60" w:unhideWhenUsed="0"/>
+    <w:lsdException w:name="Light List Accent 5" w:semiHidden="0" w:uiPriority="61" w:unhideWhenUsed="0"/>
+    <w:lsdException w:name="Light Grid Accent 5" w:semiHidden="0" w:uiPriority="62" w:unhideWhenUsed="0"/>
+    <w:lsdException w:name="Medium Shading 1 Accent 5" w:semiHidden="0" w:uiPriority="63" w:unhideWhenUsed="0"/>
+    <w:lsdException w:name="Medium Shading 2 Accent 5" w:semiHidden="0" w:uiPriority="64" w:unhideWhenUsed="0"/>
+    <w:lsdException w:name="Medium List 1 Accent 5" w:semiHidden="0" w:uiPriority="65" w:unhideWhenUsed="0"/>
+    <w:lsdException w:name="Medium List 2 Accent 5" w:semiHidden="0" w:uiPriority="66" w:unhideWhenUsed="0"/>
+    <w:lsdException w:name="Medium Grid 1 Accent 5" w:semiHidden="0" w:uiPriority="67" w:unhideWhenUsed="0"/>
+    <w:lsdException w:name="Medium Grid 2 Accent 5" w:semiHidden="0" w:uiPriority="68" w:unhideWhenUsed="0"/>
+    <w:lsdException w:name="Medium Grid 3 Accent 5" w:semiHidden="0" w:uiPriority="69" w:unhideWhenUsed="0"/>
+    <w:lsdException w:name="Dark List Accent 5" w:semiHidden="0" w:uiPriority="70" w:unhideWhenUsed="0"/>
+    <w:lsdException w:name="Colorful Shading Accent 5" w:semiHidden="0" w:uiPriority="71" w:unhideWhenUsed="0"/>
+    <w:lsdException w:name="Colorful List Accent 5" w:semiHidden="0" w:uiPriority="72" w:unhideWhenUsed="0"/>
+    <w:lsdException w:name="Colorful Grid Accent 5" w:semiHidden="0" w:uiPriority="73" w:unhideWhenUsed="0"/>
+    <w:lsdException w:name="Light Shading Accent 6" w:semiHidden="0" w:uiPriority="60" w:unhideWhenUsed="0"/>
+    <w:lsdException w:name="Light List Accent 6" w:semiHidden="0" w:uiPriority="61" w:unhideWhenUsed="0"/>
+    <w:lsdException w:name="Light Grid Accent 6" w:semiHidden="0" w:uiPriority="62" w:unhideWhenUsed="0"/>
+    <w:lsdException w:name="Medium Shading 1 Accent 6" w:semiHidden="0" w:uiPriority="63" w:unhideWhenUsed="0"/>
+    <w:lsdException w:name="Medium Shading 2 Accent 6" w:semiHidden="0" w:uiPriority="64" w:unhideWhenUsed="0"/>
+    <w:lsdException w:name="Medium List 1 Accent 6" w:semiHidden="0" w:uiPriority="65" w:unhideWhenUsed="0"/>
+    <w:lsdException w:name="Medium List 2 Accent 6" w:semiHidden="0" w:uiPriority="66" w:unhideWhenUsed="0"/>
+    <w:lsdException w:name="Medium Grid 1 Accent 6" w:semiHidden="0" w:uiPriority="67" w:unhideWhenUsed="0"/>
+    <w:lsdException w:name="Medium Grid 2 Accent 6" w:semiHidden="0" w:uiPriority="68" w:unhideWhenUsed="0"/>
+    <w:lsdException w:name="Medium Grid 3 Accent 6" w:semiHidden="0" w:uiPriority="69" w:unhideWhenUsed="0"/>
+    <w:lsdException w:name="Dark List Accent 6" w:semiHidden="0" w:uiPriority="70" w:unhideWhenUsed="0"/>
+    <w:lsdException w:name="Colorful Shading Accent 6" w:semiHidden="0" w:uiPriority="71" w:unhideWhenUsed="0"/>
+    <w:lsdException w:name="Colorful List Accent 6" w:semiHidden="0" w:uiPriority="72" w:unhideWhenUsed="0"/>
+    <w:lsdException w:name="Colorful Grid Accent 6" w:semiHidden="0" w:uiPriority="73" w:unhideWhenUsed="0"/>
+    <w:lsdException w:name="Subtle Emphasis" w:semiHidden="0" w:uiPriority="19" w:unhideWhenUsed="0" w:qFormat="1"/>
+    <w:lsdException w:name="Intense Emphasis" w:semiHidden="0" w:uiPriority="21" w:unhideWhenUsed="0" w:qFormat="1"/>
+    <w:lsdException w:name="Subtle Reference" w:semiHidden="0" w:uiPriority="31" w:unhideWhenUsed="0" w:qFormat="1"/>
+    <w:lsdException w:name="Intense Reference" w:semiHidden="0" w:uiPriority="32" w:unhideWhenUsed="0" w:qFormat="1"/>
+    <w:lsdException w:name="Book Title" w:semiHidden="0" w:uiPriority="33" w:unhideWhenUsed="0" w:qFormat="1"/>
+    <w:lsdException w:name="Bibliography" w:uiPriority="37"/>
+    <w:lsdException w:name="TOC Heading" w:uiPriority="39" w:qFormat="1"/>
   </w:latentStyles>
   <w:style w:type="paragraph" w:default="1" w:styleId="Normal">
     <w:name w:val="Normal"/>
     <w:qFormat/>
+    <w:rsid w:val="003128A9"/>
   </w:style>
   <w:style w:type="paragraph" w:styleId="Heading1">
     <w:name w:val="heading 1"/>
@@ -2950,6 +2847,7 @@
     <w:uiPriority w:val="99"/>
     <w:semiHidden/>
     <w:unhideWhenUsed/>
+    <w:qFormat/>
     <w:tblPr>
       <w:tblInd w:w="0" w:type="dxa"/>
       <w:tblCellMar>
@@ -3027,6 +2925,36 @@
     <w:uiPriority w:val="99"/>
     <w:rsid w:val="00105A6D"/>
   </w:style>
+  <w:style w:type="paragraph" w:styleId="BalloonText">
+    <w:name w:val="Balloon Text"/>
+    <w:basedOn w:val="Normal"/>
+    <w:link w:val="BalloonTextChar"/>
+    <w:uiPriority w:val="99"/>
+    <w:semiHidden/>
+    <w:unhideWhenUsed/>
+    <w:rsid w:val="008A50B5"/>
+    <w:pPr>
+      <w:spacing w:after="0" w:line="240" w:lineRule="auto"/>
+    </w:pPr>
+    <w:rPr>
+      <w:rFonts w:ascii="Tahoma" w:hAnsi="Tahoma" w:cs="Tahoma"/>
+      <w:sz w:val="16"/>
+      <w:szCs w:val="16"/>
+    </w:rPr>
+  </w:style>
+  <w:style w:type="character" w:customStyle="1" w:styleId="BalloonTextChar">
+    <w:name w:val="Balloon Text Char"/>
+    <w:basedOn w:val="DefaultParagraphFont"/>
+    <w:link w:val="BalloonText"/>
+    <w:uiPriority w:val="99"/>
+    <w:semiHidden/>
+    <w:rsid w:val="008A50B5"/>
+    <w:rPr>
+      <w:rFonts w:ascii="Tahoma" w:hAnsi="Tahoma" w:cs="Tahoma"/>
+      <w:sz w:val="16"/>
+      <w:szCs w:val="16"/>
+    </w:rPr>
+  </w:style>
 </w:styles>
 </file>
 
@@ -3073,7 +3001,7 @@
     </a:clrScheme>
     <a:fontScheme name="Office">
       <a:majorFont>
-        <a:latin typeface="Calibri Light" panose="020F0302020204030204"/>
+        <a:latin typeface="Calibri Light"/>
         <a:ea typeface=""/>
         <a:cs typeface=""/>
         <a:font script="Jpan" typeface="游ゴシック Light"/>
@@ -3125,7 +3053,7 @@
         <a:font script="Tfng" typeface="Ebrima"/>
       </a:majorFont>
       <a:minorFont>
-        <a:latin typeface="Calibri" panose="020F0502020204030204"/>
+        <a:latin typeface="Calibri"/>
         <a:ea typeface=""/>
         <a:cs typeface=""/>
         <a:font script="Jpan" typeface="游明朝"/>
@@ -3319,7 +3247,7 @@
   <a:extraClrSchemeLst/>
   <a:extLst>
     <a:ext uri="{05A4C25C-085E-4340-85A3-A5531E510DB2}">
-      <thm15:themeFamily xmlns:thm15="http://schemas.microsoft.com/office/thememl/2012/main" name="Office Theme" id="{62F939B6-93AF-4DB8-9C6B-D6C7DFDC589F}" vid="{4A3C46E8-61CC-4603-A589-7422A47A8E4A}"/>
+      <thm15:themeFamily xmlns:thm15="http://schemas.microsoft.com/office/thememl/2012/main" xmlns="" name="Office Theme" id="{62F939B6-93AF-4DB8-9C6B-D6C7DFDC589F}" vid="{4A3C46E8-61CC-4603-A589-7422A47A8E4A}"/>
     </a:ext>
   </a:extLst>
 </a:theme>

</xml_diff>